<commit_message>
Cleaned up/honed variable and functions progression
</commit_message>
<xml_diff>
--- a/CourseMaterials/04_functions/01_scratch_variables/variables_2_worksheet.docx
+++ b/CourseMaterials/04_functions/01_scratch_variables/variables_2_worksheet.docx
@@ -203,9 +203,17 @@
           <w:color w:val="000000"/>
         </w:rPr>
         <w:drawing>
-          <wp:inline distT="0" distB="0" distL="0" distR="0" wp14:anchorId="360C61F3" wp14:editId="1416659F">
+          <wp:anchor distT="0" distB="0" distL="114300" distR="114300" simplePos="0" relativeHeight="251661312" behindDoc="1" locked="0" layoutInCell="1" allowOverlap="1" wp14:anchorId="360C61F3" wp14:editId="3F2F5527">
+            <wp:simplePos x="0" y="0"/>
+            <wp:positionH relativeFrom="column">
+              <wp:posOffset>1772920</wp:posOffset>
+            </wp:positionH>
+            <wp:positionV relativeFrom="paragraph">
+              <wp:posOffset>46182</wp:posOffset>
+            </wp:positionV>
             <wp:extent cx="2404533" cy="822834"/>
             <wp:effectExtent l="0" t="0" r="0" b="3175"/>
+            <wp:wrapNone/>
             <wp:docPr id="1079732971" name="Picture 1" descr="A screenshot of a chat&#10;&#10;Description automatically generated"/>
             <wp:cNvGraphicFramePr>
               <a:graphicFrameLocks xmlns:a="http://schemas.openxmlformats.org/drawingml/2006/main" noChangeAspect="1"/>
@@ -232,7 +240,7 @@
                   <pic:spPr>
                     <a:xfrm>
                       <a:off x="0" y="0"/>
-                      <a:ext cx="2489968" cy="852070"/>
+                      <a:ext cx="2404533" cy="822834"/>
                     </a:xfrm>
                     <a:prstGeom prst="rect">
                       <a:avLst/>
@@ -241,9 +249,45 @@
                 </pic:pic>
               </a:graphicData>
             </a:graphic>
-          </wp:inline>
+            <wp14:sizeRelH relativeFrom="page">
+              <wp14:pctWidth>0</wp14:pctWidth>
+            </wp14:sizeRelH>
+            <wp14:sizeRelV relativeFrom="page">
+              <wp14:pctHeight>0</wp14:pctHeight>
+            </wp14:sizeRelV>
+          </wp:anchor>
         </w:drawing>
       </w:r>
+    </w:p>
+    <w:p>
+      <w:pPr>
+        <w:pStyle w:val="Standard"/>
+        <w:jc w:val="center"/>
+        <w:rPr>
+          <w:rFonts w:ascii="Garamond" w:hAnsi="Garamond"/>
+          <w:color w:val="000000"/>
+        </w:rPr>
+      </w:pPr>
+    </w:p>
+    <w:p>
+      <w:pPr>
+        <w:pStyle w:val="Standard"/>
+        <w:jc w:val="center"/>
+        <w:rPr>
+          <w:rFonts w:ascii="Garamond" w:hAnsi="Garamond"/>
+          <w:color w:val="000000"/>
+        </w:rPr>
+      </w:pPr>
+    </w:p>
+    <w:p>
+      <w:pPr>
+        <w:pStyle w:val="Standard"/>
+        <w:jc w:val="center"/>
+        <w:rPr>
+          <w:rFonts w:ascii="Garamond" w:hAnsi="Garamond"/>
+          <w:color w:val="000000"/>
+        </w:rPr>
+      </w:pPr>
     </w:p>
     <w:p>
       <w:pPr>
@@ -515,87 +559,21 @@
       <w:r>
         <w:rPr>
           <w:rFonts w:ascii="Garamond" w:hAnsi="Garamond"/>
-          <w:color w:val="000000"/>
-        </w:rPr>
-        <w:t>First, we’re going to experiment a little bit with the</w:t>
-      </w:r>
-      <w:r>
-        <w:rPr>
-          <w:rFonts w:ascii="Garamond" w:hAnsi="Garamond"/>
-          <w:color w:val="000000"/>
-          <w:sz w:val="20"/>
-          <w:szCs w:val="20"/>
-        </w:rPr>
-        <w:t xml:space="preserve"> </w:t>
-      </w:r>
-      <w:r>
-        <w:rPr>
-          <w:rFonts w:ascii="Menlo" w:hAnsi="Menlo" w:cs="Menlo"/>
-          <w:color w:val="000000"/>
-          <w:highlight w:val="lightGray"/>
-        </w:rPr>
-        <w:t>ask and wait</w:t>
-      </w:r>
-      <w:r>
-        <w:rPr>
-          <w:rFonts w:ascii="Garamond" w:hAnsi="Garamond"/>
-          <w:color w:val="000000"/>
-        </w:rPr>
-        <w:t xml:space="preserve"> block. Create a program </w:t>
-      </w:r>
-      <w:r>
-        <w:rPr>
-          <w:rFonts w:ascii="Garamond" w:hAnsi="Garamond"/>
-          <w:color w:val="000000"/>
-          <w:u w:val="single"/>
-        </w:rPr>
-        <w:t xml:space="preserve">exactly </w:t>
-      </w:r>
-      <w:r>
-        <w:rPr>
-          <w:rFonts w:ascii="Garamond" w:hAnsi="Garamond"/>
-          <w:color w:val="000000"/>
-          <w:u w:val="single"/>
-        </w:rPr>
-        <w:t>like</w:t>
-      </w:r>
-      <w:r>
-        <w:rPr>
-          <w:rFonts w:ascii="Garamond" w:hAnsi="Garamond"/>
-          <w:color w:val="000000"/>
-        </w:rPr>
-        <w:t xml:space="preserve"> the one seen below:</w:t>
-      </w:r>
-    </w:p>
-    <w:p>
-      <w:pPr>
-        <w:pStyle w:val="Standard"/>
-        <w:jc w:val="center"/>
-        <w:rPr>
-          <w:rFonts w:ascii="Garamond" w:hAnsi="Garamond"/>
-          <w:color w:val="000000"/>
-        </w:rPr>
-      </w:pPr>
-    </w:p>
-    <w:p>
-      <w:pPr>
-        <w:pStyle w:val="Standard"/>
-        <w:jc w:val="center"/>
-        <w:rPr>
-          <w:rFonts w:ascii="Garamond" w:hAnsi="Garamond"/>
-          <w:color w:val="000000"/>
-        </w:rPr>
-      </w:pPr>
-      <w:r>
-        <w:rPr>
-          <w:rFonts w:ascii="Garamond" w:hAnsi="Garamond"/>
           <w:noProof/>
           <w:color w:val="000000"/>
         </w:rPr>
         <w:drawing>
-          <wp:inline distT="0" distB="0" distL="0" distR="0" wp14:anchorId="510707D5" wp14:editId="27F9A7B4">
-            <wp:extent cx="2904067" cy="1485852"/>
-            <wp:effectExtent l="0" t="0" r="4445" b="635"/>
+          <wp:anchor distT="0" distB="0" distL="114300" distR="114300" simplePos="0" relativeHeight="251662336" behindDoc="1" locked="0" layoutInCell="1" allowOverlap="1" wp14:anchorId="510707D5" wp14:editId="39B4CBD0">
+            <wp:simplePos x="0" y="0"/>
+            <wp:positionH relativeFrom="column">
+              <wp:posOffset>1470376</wp:posOffset>
+            </wp:positionH>
+            <wp:positionV relativeFrom="paragraph">
+              <wp:posOffset>252152</wp:posOffset>
+            </wp:positionV>
+            <wp:extent cx="2707843" cy="1385455"/>
+            <wp:effectExtent l="0" t="0" r="0" b="0"/>
+            <wp:wrapNone/>
             <wp:docPr id="8434020" name="Picture 1" descr="A screenshot of a computer game&#10;&#10;Description automatically generated"/>
             <wp:cNvGraphicFramePr>
               <a:graphicFrameLocks xmlns:a="http://schemas.openxmlformats.org/drawingml/2006/main" noChangeAspect="1"/>
@@ -622,7 +600,7 @@
                   <pic:spPr>
                     <a:xfrm>
                       <a:off x="0" y="0"/>
-                      <a:ext cx="2949556" cy="1509126"/>
+                      <a:ext cx="2707843" cy="1385455"/>
                     </a:xfrm>
                     <a:prstGeom prst="rect">
                       <a:avLst/>
@@ -631,13 +609,144 @@
                 </pic:pic>
               </a:graphicData>
             </a:graphic>
-          </wp:inline>
+            <wp14:sizeRelH relativeFrom="page">
+              <wp14:pctWidth>0</wp14:pctWidth>
+            </wp14:sizeRelH>
+            <wp14:sizeRelV relativeFrom="page">
+              <wp14:pctHeight>0</wp14:pctHeight>
+            </wp14:sizeRelV>
+          </wp:anchor>
         </w:drawing>
       </w:r>
-    </w:p>
-    <w:p>
-      <w:pPr>
-        <w:pStyle w:val="Standard"/>
+      <w:r>
+        <w:rPr>
+          <w:rFonts w:ascii="Garamond" w:hAnsi="Garamond"/>
+          <w:color w:val="000000"/>
+        </w:rPr>
+        <w:t>First, we’re going to experiment with the</w:t>
+      </w:r>
+      <w:r>
+        <w:rPr>
+          <w:rFonts w:ascii="Garamond" w:hAnsi="Garamond"/>
+          <w:color w:val="000000"/>
+          <w:sz w:val="20"/>
+          <w:szCs w:val="20"/>
+        </w:rPr>
+        <w:t xml:space="preserve"> </w:t>
+      </w:r>
+      <w:r>
+        <w:rPr>
+          <w:rFonts w:ascii="Menlo" w:hAnsi="Menlo" w:cs="Menlo"/>
+          <w:color w:val="000000"/>
+          <w:highlight w:val="lightGray"/>
+        </w:rPr>
+        <w:t>ask and wait</w:t>
+      </w:r>
+      <w:r>
+        <w:rPr>
+          <w:rFonts w:ascii="Garamond" w:hAnsi="Garamond"/>
+          <w:color w:val="000000"/>
+        </w:rPr>
+        <w:t xml:space="preserve"> block. Create a program </w:t>
+      </w:r>
+      <w:r>
+        <w:rPr>
+          <w:rFonts w:ascii="Garamond" w:hAnsi="Garamond"/>
+          <w:color w:val="000000"/>
+          <w:u w:val="single"/>
+        </w:rPr>
+        <w:t xml:space="preserve">exactly </w:t>
+      </w:r>
+      <w:r>
+        <w:rPr>
+          <w:rFonts w:ascii="Garamond" w:hAnsi="Garamond"/>
+          <w:color w:val="000000"/>
+          <w:u w:val="single"/>
+        </w:rPr>
+        <w:t>like</w:t>
+      </w:r>
+      <w:r>
+        <w:rPr>
+          <w:rFonts w:ascii="Garamond" w:hAnsi="Garamond"/>
+          <w:color w:val="000000"/>
+        </w:rPr>
+        <w:t xml:space="preserve"> the one seen below:</w:t>
+      </w:r>
+    </w:p>
+    <w:p>
+      <w:pPr>
+        <w:pStyle w:val="Standard"/>
+        <w:jc w:val="center"/>
+        <w:rPr>
+          <w:rFonts w:ascii="Garamond" w:hAnsi="Garamond"/>
+          <w:color w:val="000000"/>
+        </w:rPr>
+      </w:pPr>
+    </w:p>
+    <w:p>
+      <w:pPr>
+        <w:pStyle w:val="Standard"/>
+        <w:jc w:val="center"/>
+        <w:rPr>
+          <w:rFonts w:ascii="Garamond" w:hAnsi="Garamond"/>
+          <w:color w:val="000000"/>
+        </w:rPr>
+      </w:pPr>
+    </w:p>
+    <w:p>
+      <w:pPr>
+        <w:pStyle w:val="Standard"/>
+        <w:jc w:val="center"/>
+        <w:rPr>
+          <w:rFonts w:ascii="Garamond" w:hAnsi="Garamond"/>
+          <w:color w:val="000000"/>
+        </w:rPr>
+      </w:pPr>
+    </w:p>
+    <w:p>
+      <w:pPr>
+        <w:pStyle w:val="Standard"/>
+        <w:jc w:val="center"/>
+        <w:rPr>
+          <w:rFonts w:ascii="Garamond" w:hAnsi="Garamond"/>
+          <w:color w:val="000000"/>
+        </w:rPr>
+      </w:pPr>
+    </w:p>
+    <w:p>
+      <w:pPr>
+        <w:pStyle w:val="Standard"/>
+        <w:jc w:val="center"/>
+        <w:rPr>
+          <w:rFonts w:ascii="Garamond" w:hAnsi="Garamond"/>
+          <w:color w:val="000000"/>
+        </w:rPr>
+      </w:pPr>
+    </w:p>
+    <w:p>
+      <w:pPr>
+        <w:pStyle w:val="Standard"/>
+        <w:jc w:val="center"/>
+        <w:rPr>
+          <w:rFonts w:ascii="Garamond" w:hAnsi="Garamond"/>
+          <w:color w:val="000000"/>
+        </w:rPr>
+      </w:pPr>
+    </w:p>
+    <w:p>
+      <w:pPr>
+        <w:pStyle w:val="Standard"/>
+        <w:jc w:val="center"/>
+        <w:rPr>
+          <w:rFonts w:ascii="Garamond" w:hAnsi="Garamond"/>
+          <w:color w:val="000000"/>
+        </w:rPr>
+      </w:pPr>
+    </w:p>
+    <w:p>
+      <w:pPr>
+        <w:pStyle w:val="Standard"/>
+        <w:jc w:val="center"/>
         <w:rPr>
           <w:rFonts w:ascii="Garamond" w:hAnsi="Garamond"/>
           <w:color w:val="000000"/>
@@ -661,7 +770,7 @@
           <w:rFonts w:ascii="Garamond" w:hAnsi="Garamond"/>
           <w:color w:val="000000"/>
         </w:rPr>
-        <w:t>Describe in 1-2 sentences what the program does.</w:t>
+        <w:t>Describe what the program does.</w:t>
       </w:r>
     </w:p>
     <w:p>
@@ -708,7 +817,37 @@
           <w:rFonts w:ascii="Garamond" w:hAnsi="Garamond"/>
           <w:color w:val="000000"/>
         </w:rPr>
-        <w:t>Explain in 1-2 sentences why there must be a space after the “is” in “The sum is”.</w:t>
+        <w:t>Explain in 1-2 sentences why there must be a space after the “is” in “</w:t>
+      </w:r>
+      <w:r>
+        <w:rPr>
+          <w:rFonts w:ascii="Garamond" w:hAnsi="Garamond"/>
+          <w:color w:val="000000"/>
+        </w:rPr>
+        <w:t>Answer is</w:t>
+      </w:r>
+      <w:proofErr w:type="gramStart"/>
+      <w:r>
+        <w:rPr>
+          <w:rFonts w:ascii="Garamond" w:hAnsi="Garamond"/>
+          <w:color w:val="000000"/>
+        </w:rPr>
+        <w:t xml:space="preserve">: </w:t>
+      </w:r>
+      <w:r>
+        <w:rPr>
+          <w:rFonts w:ascii="Garamond" w:hAnsi="Garamond"/>
+          <w:color w:val="000000"/>
+        </w:rPr>
+        <w:t>”</w:t>
+      </w:r>
+      <w:proofErr w:type="gramEnd"/>
+      <w:r>
+        <w:rPr>
+          <w:rFonts w:ascii="Garamond" w:hAnsi="Garamond"/>
+          <w:color w:val="000000"/>
+        </w:rPr>
+        <w:t>.</w:t>
       </w:r>
     </w:p>
     <w:p>
@@ -816,7 +955,7 @@
           <w:rFonts w:ascii="Garamond" w:hAnsi="Garamond"/>
           <w:color w:val="000000"/>
         </w:rPr>
-        <w:t xml:space="preserve">What would happen if we put this entire program (from the first </w:t>
+        <w:t xml:space="preserve">What would happen if we put this entire program in a </w:t>
       </w:r>
       <w:r>
         <w:rPr>
@@ -824,14 +963,68 @@
           <w:color w:val="000000"/>
           <w:highlight w:val="lightGray"/>
         </w:rPr>
-        <w:t>ask and wait</w:t>
-      </w:r>
-      <w:r>
-        <w:rPr>
-          <w:rFonts w:ascii="Garamond" w:hAnsi="Garamond"/>
-          <w:color w:val="000000"/>
-        </w:rPr>
-        <w:t xml:space="preserve"> all the way up to the </w:t>
+        <w:t>forever</w:t>
+      </w:r>
+      <w:r>
+        <w:rPr>
+          <w:rFonts w:ascii="Garamond" w:hAnsi="Garamond"/>
+          <w:color w:val="000000"/>
+        </w:rPr>
+        <w:t xml:space="preserve"> loop?</w:t>
+      </w:r>
+    </w:p>
+    <w:p>
+      <w:pPr>
+        <w:pStyle w:val="Standard"/>
+        <w:rPr>
+          <w:rFonts w:ascii="Garamond" w:hAnsi="Garamond"/>
+          <w:color w:val="000000"/>
+        </w:rPr>
+      </w:pPr>
+    </w:p>
+    <w:p>
+      <w:pPr>
+        <w:pStyle w:val="Standard"/>
+        <w:rPr>
+          <w:rFonts w:ascii="Garamond" w:hAnsi="Garamond"/>
+          <w:color w:val="000000"/>
+        </w:rPr>
+      </w:pPr>
+    </w:p>
+    <w:p>
+      <w:pPr>
+        <w:pStyle w:val="Standard"/>
+        <w:rPr>
+          <w:rFonts w:ascii="Garamond" w:hAnsi="Garamond"/>
+          <w:color w:val="000000"/>
+        </w:rPr>
+      </w:pPr>
+    </w:p>
+    <w:p>
+      <w:pPr>
+        <w:pStyle w:val="Standard"/>
+        <w:numPr>
+          <w:ilvl w:val="0"/>
+          <w:numId w:val="6"/>
+        </w:numPr>
+        <w:rPr>
+          <w:rFonts w:ascii="Garamond" w:hAnsi="Garamond"/>
+          <w:color w:val="000000"/>
+        </w:rPr>
+      </w:pPr>
+      <w:r>
+        <w:rPr>
+          <w:rFonts w:ascii="Garamond" w:hAnsi="Garamond"/>
+          <w:color w:val="000000"/>
+        </w:rPr>
+        <w:t>What would happen if we misplaced the</w:t>
+      </w:r>
+      <w:r>
+        <w:rPr>
+          <w:rFonts w:ascii="Garamond" w:hAnsi="Garamond"/>
+          <w:color w:val="000000"/>
+        </w:rPr>
+        <w:t xml:space="preserve"> </w:t>
       </w:r>
       <w:r>
         <w:rPr>
@@ -839,21 +1032,6 @@
           <w:color w:val="000000"/>
           <w:highlight w:val="lightGray"/>
         </w:rPr>
-        <w:t>say</w:t>
-      </w:r>
-      <w:r>
-        <w:rPr>
-          <w:rFonts w:ascii="Garamond" w:hAnsi="Garamond"/>
-          <w:color w:val="000000"/>
-        </w:rPr>
-        <w:t xml:space="preserve">) in a </w:t>
-      </w:r>
-      <w:r>
-        <w:rPr>
-          <w:rFonts w:ascii="Menlo" w:hAnsi="Menlo" w:cs="Menlo"/>
-          <w:color w:val="000000"/>
-          <w:highlight w:val="lightGray"/>
-        </w:rPr>
         <w:t>forever</w:t>
       </w:r>
       <w:r>
@@ -861,12 +1039,20 @@
           <w:rFonts w:ascii="Garamond" w:hAnsi="Garamond"/>
           <w:color w:val="000000"/>
         </w:rPr>
-        <w:t xml:space="preserve"> loop?</w:t>
-      </w:r>
-    </w:p>
-    <w:p>
-      <w:pPr>
-        <w:pStyle w:val="Standard"/>
+        <w:t xml:space="preserve"> loop</w:t>
+      </w:r>
+      <w:r>
+        <w:rPr>
+          <w:rFonts w:ascii="Garamond" w:hAnsi="Garamond"/>
+          <w:color w:val="000000"/>
+        </w:rPr>
+        <w:t xml:space="preserve"> and only put it around the last three blocks?</w:t>
+      </w:r>
+    </w:p>
+    <w:p>
+      <w:pPr>
+        <w:pStyle w:val="Standard"/>
+        <w:ind w:left="720"/>
         <w:rPr>
           <w:rFonts w:ascii="Garamond" w:hAnsi="Garamond"/>
           <w:color w:val="000000"/>
@@ -932,6 +1118,13 @@
           <w:rFonts w:ascii="Garamond" w:hAnsi="Garamond"/>
           <w:color w:val="000000"/>
         </w:rPr>
+        <w:t xml:space="preserve">a series of </w:t>
+      </w:r>
+      <w:r>
+        <w:rPr>
+          <w:rFonts w:ascii="Garamond" w:hAnsi="Garamond"/>
+          <w:color w:val="000000"/>
+        </w:rPr>
         <w:t>small program</w:t>
       </w:r>
       <w:r>
@@ -946,7 +1139,7 @@
           <w:rFonts w:ascii="Garamond" w:hAnsi="Garamond"/>
           <w:color w:val="000000"/>
         </w:rPr>
-        <w:t xml:space="preserve"> to complete each of the following tasks. </w:t>
+        <w:t xml:space="preserve">. </w:t>
       </w:r>
       <w:r>
         <w:rPr>
@@ -1022,13 +1215,6 @@
           <w:color w:val="000000"/>
         </w:rPr>
         <w:t>”</w:t>
-      </w:r>
-      <w:r>
-        <w:rPr>
-          <w:rFonts w:ascii="Garamond" w:hAnsi="Garamond"/>
-          <w:color w:val="000000"/>
-        </w:rPr>
-        <w:t>, and then start a new piece of code</w:t>
       </w:r>
       <w:r>
         <w:rPr>
@@ -1108,7 +1294,6 @@
     <w:p>
       <w:pPr>
         <w:pStyle w:val="Standard"/>
-        <w:ind w:left="1080"/>
         <w:rPr>
           <w:rFonts w:ascii="Garamond" w:hAnsi="Garamond"/>
           <w:color w:val="000000"/>
@@ -1160,7 +1345,21 @@
           <w:rFonts w:ascii="Garamond" w:hAnsi="Garamond"/>
           <w:color w:val="000000"/>
         </w:rPr>
-        <w:t xml:space="preserve"> of a rectangle and prints the area of the rectangle.</w:t>
+        <w:t xml:space="preserve"> of a rectangle and </w:t>
+      </w:r>
+      <w:r>
+        <w:rPr>
+          <w:rFonts w:ascii="Garamond" w:hAnsi="Garamond"/>
+          <w:color w:val="000000"/>
+        </w:rPr>
+        <w:t xml:space="preserve">then </w:t>
+      </w:r>
+      <w:r>
+        <w:rPr>
+          <w:rFonts w:ascii="Garamond" w:hAnsi="Garamond"/>
+          <w:color w:val="000000"/>
+        </w:rPr>
+        <w:t>prints the area of the rectangle.</w:t>
       </w:r>
       <w:r>
         <w:rPr>
@@ -1504,14 +1703,14 @@
           <w:rFonts w:ascii="Garamond" w:hAnsi="Garamond"/>
           <w:color w:val="000000"/>
         </w:rPr>
-        <w:t xml:space="preserve"> to 0</w:t>
-      </w:r>
-      <w:r>
-        <w:rPr>
-          <w:rFonts w:ascii="Garamond" w:hAnsi="Garamond"/>
-          <w:color w:val="000000"/>
-        </w:rPr>
-        <w:t xml:space="preserve"> and then </w:t>
+        <w:t xml:space="preserve"> </w:t>
+      </w:r>
+      <w:r>
+        <w:rPr>
+          <w:rFonts w:ascii="Garamond" w:hAnsi="Garamond"/>
+          <w:color w:val="000000"/>
+        </w:rPr>
+        <w:t xml:space="preserve">and then </w:t>
       </w:r>
       <w:r>
         <w:rPr>
@@ -1525,23 +1724,14 @@
           <w:rFonts w:ascii="Garamond" w:hAnsi="Garamond"/>
           <w:color w:val="000000"/>
         </w:rPr>
-        <w:t xml:space="preserve"> “blast off” using </w:t>
-      </w:r>
-      <w:r>
-        <w:rPr>
-          <w:rFonts w:ascii="Garamond" w:hAnsi="Garamond"/>
-          <w:i/>
-          <w:iCs/>
-          <w:color w:val="000000"/>
-        </w:rPr>
-        <w:t>seven or fewer blocks</w:t>
-      </w:r>
-      <w:r>
-        <w:rPr>
-          <w:rFonts w:ascii="Garamond" w:hAnsi="Garamond"/>
-          <w:color w:val="000000"/>
-        </w:rPr>
-        <w:t xml:space="preserve"> (hint: use a loop)</w:t>
+        <w:t xml:space="preserve"> “blast off” </w:t>
+      </w:r>
+      <w:r>
+        <w:rPr>
+          <w:rFonts w:ascii="Garamond" w:hAnsi="Garamond"/>
+          <w:color w:val="000000"/>
+        </w:rPr>
+        <w:t>(hint: use a loop)</w:t>
       </w:r>
       <w:r>
         <w:rPr>
@@ -1654,7 +1844,7 @@
           <w:rFonts w:ascii="Garamond" w:hAnsi="Garamond"/>
           <w:color w:val="000000"/>
         </w:rPr>
-        <w:t xml:space="preserve">that numbers all the way to </w:t>
+        <w:t xml:space="preserve">that number all the way to </w:t>
       </w:r>
       <w:r>
         <w:rPr>
@@ -1787,7 +1977,7 @@
           <w:rFonts w:ascii="Garamond" w:hAnsi="Garamond"/>
           <w:color w:val="000000"/>
         </w:rPr>
-        <w:t xml:space="preserve">Create a program that asks the user for 5 numbers then prints the sum of all the numbers (hint: if you use a loop, you’ll only need to use </w:t>
+        <w:t xml:space="preserve">Create a program that asks the user for 5 numbers then prints the sum of all the numbers (hint: if you use a loop, you only need to use </w:t>
       </w:r>
       <w:r>
         <w:rPr>
@@ -1842,25 +2032,173 @@
           <w:rFonts w:ascii="Garamond" w:hAnsi="Garamond"/>
           <w:color w:val="000000"/>
         </w:rPr>
-        <w:t xml:space="preserve">(Bonus): Write a program </w:t>
-      </w:r>
-      <w:r>
-        <w:rPr>
-          <w:rFonts w:ascii="Garamond" w:hAnsi="Garamond"/>
-          <w:color w:val="000000"/>
-        </w:rPr>
-        <w:t>that prints the</w:t>
-      </w:r>
-      <w:r>
-        <w:rPr>
-          <w:rFonts w:ascii="Garamond" w:hAnsi="Garamond"/>
-          <w:color w:val="000000"/>
-        </w:rPr>
-        <w:t xml:space="preserve"> number of spaces in a sentence given by a user.</w:t>
-      </w:r>
-    </w:p>
-    <w:p>
-      <w:pPr>
+        <w:t>(Bonus): Write</w:t>
+      </w:r>
+      <w:r>
+        <w:rPr>
+          <w:rFonts w:ascii="Garamond" w:hAnsi="Garamond"/>
+          <w:color w:val="000000"/>
+        </w:rPr>
+        <w:t xml:space="preserve"> </w:t>
+      </w:r>
+      <w:r>
+        <w:rPr>
+          <w:rFonts w:ascii="Garamond" w:hAnsi="Garamond"/>
+          <w:color w:val="000000"/>
+        </w:rPr>
+        <w:t>two small programs that create the following shapes:</w:t>
+      </w:r>
+      <w:r>
+        <w:rPr>
+          <w:rFonts w:ascii="Garamond" w:hAnsi="Garamond"/>
+          <w:color w:val="000000"/>
+        </w:rPr>
+        <w:t xml:space="preserve"> </w:t>
+      </w:r>
+    </w:p>
+    <w:p>
+      <w:pPr>
+        <w:rPr>
+          <w:rFonts w:ascii="Garamond" w:hAnsi="Garamond"/>
+          <w:color w:val="000000"/>
+        </w:rPr>
+      </w:pPr>
+      <w:r>
+        <w:rPr>
+          <w:rFonts w:ascii="Garamond" w:hAnsi="Garamond"/>
+          <w:noProof/>
+          <w:color w:val="000000"/>
+        </w:rPr>
+        <w:drawing>
+          <wp:anchor distT="0" distB="0" distL="114300" distR="114300" simplePos="0" relativeHeight="251660288" behindDoc="1" locked="0" layoutInCell="1" allowOverlap="1" wp14:anchorId="7122FFA2" wp14:editId="5826EC3A">
+            <wp:simplePos x="0" y="0"/>
+            <wp:positionH relativeFrom="column">
+              <wp:posOffset>1726738</wp:posOffset>
+            </wp:positionH>
+            <wp:positionV relativeFrom="paragraph">
+              <wp:posOffset>46506</wp:posOffset>
+            </wp:positionV>
+            <wp:extent cx="630381" cy="600363"/>
+            <wp:effectExtent l="0" t="0" r="5080" b="0"/>
+            <wp:wrapNone/>
+            <wp:docPr id="2022881264" name="Picture 3" descr="A blue spiral with a white background&#10;&#10;Description automatically generated"/>
+            <wp:cNvGraphicFramePr>
+              <a:graphicFrameLocks xmlns:a="http://schemas.openxmlformats.org/drawingml/2006/main" noChangeAspect="1"/>
+            </wp:cNvGraphicFramePr>
+            <a:graphic xmlns:a="http://schemas.openxmlformats.org/drawingml/2006/main">
+              <a:graphicData uri="http://schemas.openxmlformats.org/drawingml/2006/picture">
+                <pic:pic xmlns:pic="http://schemas.openxmlformats.org/drawingml/2006/picture">
+                  <pic:nvPicPr>
+                    <pic:cNvPr id="2022881264" name="Picture 3" descr="A blue spiral with a white background&#10;&#10;Description automatically generated"/>
+                    <pic:cNvPicPr/>
+                  </pic:nvPicPr>
+                  <pic:blipFill>
+                    <a:blip r:embed="rId9">
+                      <a:extLst>
+                        <a:ext uri="{28A0092B-C50C-407E-A947-70E740481C1C}">
+                          <a14:useLocalDpi xmlns:a14="http://schemas.microsoft.com/office/drawing/2010/main" val="0"/>
+                        </a:ext>
+                      </a:extLst>
+                    </a:blip>
+                    <a:stretch>
+                      <a:fillRect/>
+                    </a:stretch>
+                  </pic:blipFill>
+                  <pic:spPr>
+                    <a:xfrm>
+                      <a:off x="0" y="0"/>
+                      <a:ext cx="630381" cy="600363"/>
+                    </a:xfrm>
+                    <a:prstGeom prst="rect">
+                      <a:avLst/>
+                    </a:prstGeom>
+                  </pic:spPr>
+                </pic:pic>
+              </a:graphicData>
+            </a:graphic>
+            <wp14:sizeRelH relativeFrom="page">
+              <wp14:pctWidth>0</wp14:pctWidth>
+            </wp14:sizeRelH>
+            <wp14:sizeRelV relativeFrom="page">
+              <wp14:pctHeight>0</wp14:pctHeight>
+            </wp14:sizeRelV>
+          </wp:anchor>
+        </w:drawing>
+      </w:r>
+      <w:r>
+        <w:rPr>
+          <w:rFonts w:ascii="Garamond" w:hAnsi="Garamond"/>
+          <w:noProof/>
+          <w:color w:val="000000"/>
+        </w:rPr>
+        <w:drawing>
+          <wp:anchor distT="0" distB="0" distL="114300" distR="114300" simplePos="0" relativeHeight="251659264" behindDoc="1" locked="0" layoutInCell="1" allowOverlap="1" wp14:anchorId="6F36FCD9" wp14:editId="68414E1A">
+            <wp:simplePos x="0" y="0"/>
+            <wp:positionH relativeFrom="column">
+              <wp:posOffset>3602182</wp:posOffset>
+            </wp:positionH>
+            <wp:positionV relativeFrom="paragraph">
+              <wp:posOffset>46874</wp:posOffset>
+            </wp:positionV>
+            <wp:extent cx="766618" cy="647531"/>
+            <wp:effectExtent l="0" t="0" r="0" b="635"/>
+            <wp:wrapNone/>
+            <wp:docPr id="36349534" name="Picture 2" descr="A blue spiral on a white background&#10;&#10;Description automatically generated"/>
+            <wp:cNvGraphicFramePr>
+              <a:graphicFrameLocks xmlns:a="http://schemas.openxmlformats.org/drawingml/2006/main" noChangeAspect="1"/>
+            </wp:cNvGraphicFramePr>
+            <a:graphic xmlns:a="http://schemas.openxmlformats.org/drawingml/2006/main">
+              <a:graphicData uri="http://schemas.openxmlformats.org/drawingml/2006/picture">
+                <pic:pic xmlns:pic="http://schemas.openxmlformats.org/drawingml/2006/picture">
+                  <pic:nvPicPr>
+                    <pic:cNvPr id="36349534" name="Picture 2" descr="A blue spiral on a white background&#10;&#10;Description automatically generated"/>
+                    <pic:cNvPicPr/>
+                  </pic:nvPicPr>
+                  <pic:blipFill>
+                    <a:blip r:embed="rId10" cstate="print">
+                      <a:extLst>
+                        <a:ext uri="{28A0092B-C50C-407E-A947-70E740481C1C}">
+                          <a14:useLocalDpi xmlns:a14="http://schemas.microsoft.com/office/drawing/2010/main" val="0"/>
+                        </a:ext>
+                      </a:extLst>
+                    </a:blip>
+                    <a:stretch>
+                      <a:fillRect/>
+                    </a:stretch>
+                  </pic:blipFill>
+                  <pic:spPr>
+                    <a:xfrm>
+                      <a:off x="0" y="0"/>
+                      <a:ext cx="776293" cy="655703"/>
+                    </a:xfrm>
+                    <a:prstGeom prst="rect">
+                      <a:avLst/>
+                    </a:prstGeom>
+                  </pic:spPr>
+                </pic:pic>
+              </a:graphicData>
+            </a:graphic>
+            <wp14:sizeRelH relativeFrom="page">
+              <wp14:pctWidth>0</wp14:pctWidth>
+            </wp14:sizeRelH>
+            <wp14:sizeRelV relativeFrom="page">
+              <wp14:pctHeight>0</wp14:pctHeight>
+            </wp14:sizeRelV>
+          </wp:anchor>
+        </w:drawing>
+      </w:r>
+    </w:p>
+    <w:p>
+      <w:pPr>
+        <w:rPr>
+          <w:rFonts w:ascii="Garamond" w:hAnsi="Garamond"/>
+          <w:color w:val="000000"/>
+        </w:rPr>
+      </w:pPr>
+    </w:p>
+    <w:p>
+      <w:pPr>
+        <w:pStyle w:val="ListParagraph"/>
         <w:rPr>
           <w:rFonts w:ascii="Garamond" w:hAnsi="Garamond"/>
           <w:color w:val="000000"/>
@@ -1893,7 +2231,21 @@
           <w:rFonts w:ascii="Garamond" w:hAnsi="Garamond"/>
           <w:color w:val="000000"/>
         </w:rPr>
-        <w:t>(Bonus): Write your own program that implements an algorithm you use in another class.</w:t>
+        <w:t xml:space="preserve">(Bonus): </w:t>
+      </w:r>
+      <w:r>
+        <w:rPr>
+          <w:rFonts w:ascii="Garamond" w:hAnsi="Garamond"/>
+          <w:color w:val="000000"/>
+        </w:rPr>
+        <w:t xml:space="preserve">Write </w:t>
+      </w:r>
+      <w:r>
+        <w:rPr>
+          <w:rFonts w:ascii="Garamond" w:hAnsi="Garamond"/>
+          <w:color w:val="000000"/>
+        </w:rPr>
+        <w:t>a program that prints the number of spaces in a sentence given by a user.</w:t>
       </w:r>
     </w:p>
     <w:sectPr>

</xml_diff>

<commit_message>
Nits to variables 2 lesson/worksheet
</commit_message>
<xml_diff>
--- a/CourseMaterials/04_functions/01_scratch_variables/variables_2_worksheet.docx
+++ b/CourseMaterials/04_functions/01_scratch_variables/variables_2_worksheet.docx
@@ -734,37 +734,35 @@
           <w:rFonts w:ascii="Garamond" w:hAnsi="Garamond"/>
           <w:color w:val="000000"/>
         </w:rPr>
-        <w:t>Explain in 1-2 sentences why there must be a space after the “is” in “</w:t>
-      </w:r>
-      <w:r>
-        <w:rPr>
-          <w:rFonts w:ascii="Garamond" w:hAnsi="Garamond"/>
-          <w:color w:val="000000"/>
-        </w:rPr>
-        <w:t>Answer is</w:t>
-      </w:r>
-      <w:proofErr w:type="gramStart"/>
-      <w:r>
-        <w:rPr>
-          <w:rFonts w:ascii="Garamond" w:hAnsi="Garamond"/>
-          <w:color w:val="000000"/>
-        </w:rPr>
-        <w:t xml:space="preserve">: </w:t>
-      </w:r>
-      <w:r>
-        <w:rPr>
-          <w:rFonts w:ascii="Garamond" w:hAnsi="Garamond"/>
-          <w:color w:val="000000"/>
-        </w:rPr>
-        <w:t>”</w:t>
-      </w:r>
-      <w:proofErr w:type="gramEnd"/>
-      <w:r>
-        <w:rPr>
-          <w:rFonts w:ascii="Garamond" w:hAnsi="Garamond"/>
-          <w:color w:val="000000"/>
-        </w:rPr>
-        <w:t>.</w:t>
+        <w:t xml:space="preserve">Explain in 1-2 sentences why there </w:t>
+      </w:r>
+      <w:r>
+        <w:rPr>
+          <w:rFonts w:ascii="Garamond" w:hAnsi="Garamond"/>
+          <w:color w:val="000000"/>
+        </w:rPr>
+        <w:t>should</w:t>
+      </w:r>
+      <w:r>
+        <w:rPr>
+          <w:rFonts w:ascii="Garamond" w:hAnsi="Garamond"/>
+          <w:color w:val="000000"/>
+        </w:rPr>
+        <w:t xml:space="preserve"> be a space after the “is” in “</w:t>
+      </w:r>
+      <w:r>
+        <w:rPr>
+          <w:rFonts w:ascii="Garamond" w:hAnsi="Garamond"/>
+          <w:color w:val="000000"/>
+        </w:rPr>
+        <w:t xml:space="preserve">Answer is: </w:t>
+      </w:r>
+      <w:r>
+        <w:rPr>
+          <w:rFonts w:ascii="Garamond" w:hAnsi="Garamond"/>
+          <w:color w:val="000000"/>
+        </w:rPr>
+        <w:t>”.</w:t>
       </w:r>
     </w:p>
     <w:p>
@@ -1177,20 +1175,15 @@
         </w:rPr>
         <w:t xml:space="preserve"> and then </w:t>
       </w:r>
-      <w:r>
-        <w:rPr>
-          <w:rFonts w:ascii="Garamond" w:hAnsi="Garamond"/>
-          <w:color w:val="000000"/>
-        </w:rPr>
-        <w:t>prints</w:t>
-      </w:r>
-      <w:r>
-        <w:rPr>
-          <w:rFonts w:ascii="Garamond" w:hAnsi="Garamond"/>
-          <w:color w:val="000000"/>
-        </w:rPr>
-        <w:t xml:space="preserve"> (says)</w:t>
-      </w:r>
+      <w:proofErr w:type="gramStart"/>
+      <w:r>
+        <w:rPr>
+          <w:rFonts w:ascii="Garamond" w:hAnsi="Garamond"/>
+          <w:color w:val="000000"/>
+        </w:rPr>
+        <w:t>says</w:t>
+      </w:r>
+      <w:proofErr w:type="gramEnd"/>
       <w:r>
         <w:rPr>
           <w:rFonts w:ascii="Garamond" w:hAnsi="Garamond"/>
@@ -1263,28 +1256,66 @@
           <w:rFonts w:ascii="Garamond" w:hAnsi="Garamond"/>
           <w:color w:val="000000"/>
         </w:rPr>
-        <w:t xml:space="preserve"> of a rectangle and </w:t>
-      </w:r>
-      <w:r>
-        <w:rPr>
-          <w:rFonts w:ascii="Garamond" w:hAnsi="Garamond"/>
-          <w:color w:val="000000"/>
-        </w:rPr>
-        <w:t xml:space="preserve">then </w:t>
-      </w:r>
-      <w:r>
-        <w:rPr>
-          <w:rFonts w:ascii="Garamond" w:hAnsi="Garamond"/>
-          <w:color w:val="000000"/>
-        </w:rPr>
-        <w:t>prints the area of the rectangle.</w:t>
-      </w:r>
-      <w:r>
-        <w:rPr>
-          <w:rFonts w:ascii="Garamond" w:hAnsi="Garamond"/>
-          <w:color w:val="000000"/>
-        </w:rPr>
-        <w:t xml:space="preserve"> Then, if the area is smaller than 10, the program prints “</w:t>
+        <w:t xml:space="preserve"> of a rectangle</w:t>
+      </w:r>
+      <w:r>
+        <w:rPr>
+          <w:rFonts w:ascii="Garamond" w:hAnsi="Garamond"/>
+          <w:color w:val="000000"/>
+        </w:rPr>
+        <w:t xml:space="preserve">. Then, it </w:t>
+      </w:r>
+      <w:r>
+        <w:rPr>
+          <w:rFonts w:ascii="Garamond" w:hAnsi="Garamond"/>
+          <w:color w:val="000000"/>
+          <w:u w:val="single"/>
+        </w:rPr>
+        <w:t>says</w:t>
+      </w:r>
+      <w:r>
+        <w:rPr>
+          <w:rFonts w:ascii="Garamond" w:hAnsi="Garamond"/>
+          <w:color w:val="000000"/>
+        </w:rPr>
+        <w:t xml:space="preserve"> the area of the rectangle.</w:t>
+      </w:r>
+      <w:r>
+        <w:rPr>
+          <w:rFonts w:ascii="Garamond" w:hAnsi="Garamond"/>
+          <w:color w:val="000000"/>
+        </w:rPr>
+        <w:t xml:space="preserve"> </w:t>
+      </w:r>
+      <w:r>
+        <w:rPr>
+          <w:rFonts w:ascii="Garamond" w:hAnsi="Garamond"/>
+          <w:color w:val="000000"/>
+        </w:rPr>
+        <w:t>Finally</w:t>
+      </w:r>
+      <w:r>
+        <w:rPr>
+          <w:rFonts w:ascii="Garamond" w:hAnsi="Garamond"/>
+          <w:color w:val="000000"/>
+        </w:rPr>
+        <w:t xml:space="preserve">, if the area is smaller than 10, the program </w:t>
+      </w:r>
+      <w:proofErr w:type="gramStart"/>
+      <w:r>
+        <w:rPr>
+          <w:rFonts w:ascii="Garamond" w:hAnsi="Garamond"/>
+          <w:color w:val="000000"/>
+        </w:rPr>
+        <w:t>says</w:t>
+      </w:r>
+      <w:proofErr w:type="gramEnd"/>
+      <w:r>
+        <w:rPr>
+          <w:rFonts w:ascii="Garamond" w:hAnsi="Garamond"/>
+          <w:color w:val="000000"/>
+        </w:rPr>
+        <w:t xml:space="preserve"> “</w:t>
       </w:r>
       <w:r>
         <w:rPr>
@@ -1321,7 +1352,21 @@
           <w:rFonts w:ascii="Garamond" w:hAnsi="Garamond"/>
           <w:color w:val="000000"/>
         </w:rPr>
-        <w:t xml:space="preserve"> draw a rectangle, this is just text.</w:t>
+        <w:t xml:space="preserve"> draw a rectangle</w:t>
+      </w:r>
+      <w:r>
+        <w:rPr>
+          <w:rFonts w:ascii="Garamond" w:hAnsi="Garamond"/>
+          <w:color w:val="000000"/>
+        </w:rPr>
+        <w:t>;</w:t>
+      </w:r>
+      <w:r>
+        <w:rPr>
+          <w:rFonts w:ascii="Garamond" w:hAnsi="Garamond"/>
+          <w:color w:val="000000"/>
+        </w:rPr>
+        <w:t xml:space="preserve"> this is just text.</w:t>
       </w:r>
     </w:p>
     <w:p>
@@ -1361,7 +1406,21 @@
           <w:rFonts w:ascii="Garamond" w:hAnsi="Garamond"/>
           <w:color w:val="000000"/>
         </w:rPr>
-        <w:t>Write a program that asks the user for the radius of a circle and prints out the area of the circle</w:t>
+        <w:t xml:space="preserve">Write a program that asks the user for the radius of a circle and </w:t>
+      </w:r>
+      <w:r>
+        <w:rPr>
+          <w:rFonts w:ascii="Garamond" w:hAnsi="Garamond"/>
+          <w:color w:val="000000"/>
+        </w:rPr>
+        <w:t>says</w:t>
+      </w:r>
+      <w:r>
+        <w:rPr>
+          <w:rFonts w:ascii="Garamond" w:hAnsi="Garamond"/>
+          <w:color w:val="000000"/>
+        </w:rPr>
+        <w:t xml:space="preserve"> the area of the circle</w:t>
       </w:r>
       <w:r>
         <w:rPr>
@@ -1382,7 +1441,23 @@
           <w:rFonts w:ascii="Garamond" w:hAnsi="Garamond"/>
           <w:color w:val="000000"/>
         </w:rPr>
-        <w:t>Then, if the area is bigger than 100, the program prints “</w:t>
+        <w:t xml:space="preserve">Then, if the area is bigger than 100, the program </w:t>
+      </w:r>
+      <w:proofErr w:type="gramStart"/>
+      <w:r>
+        <w:rPr>
+          <w:rFonts w:ascii="Garamond" w:hAnsi="Garamond"/>
+          <w:color w:val="000000"/>
+        </w:rPr>
+        <w:t>says</w:t>
+      </w:r>
+      <w:proofErr w:type="gramEnd"/>
+      <w:r>
+        <w:rPr>
+          <w:rFonts w:ascii="Garamond" w:hAnsi="Garamond"/>
+          <w:color w:val="000000"/>
+        </w:rPr>
+        <w:t xml:space="preserve"> “</w:t>
       </w:r>
       <w:r>
         <w:rPr>
@@ -1441,7 +1516,14 @@
           <w:rFonts w:ascii="Garamond" w:hAnsi="Garamond"/>
           <w:color w:val="000000"/>
         </w:rPr>
-        <w:t xml:space="preserve">prints </w:t>
+        <w:t>says</w:t>
+      </w:r>
+      <w:r>
+        <w:rPr>
+          <w:rFonts w:ascii="Garamond" w:hAnsi="Garamond"/>
+          <w:color w:val="000000"/>
+        </w:rPr>
+        <w:t xml:space="preserve"> </w:t>
       </w:r>
       <w:r>
         <w:rPr>
@@ -1521,14 +1603,42 @@
           <w:rFonts w:ascii="Garamond" w:hAnsi="Garamond"/>
           <w:color w:val="000000"/>
         </w:rPr>
-        <w:t>asks the user for</w:t>
-      </w:r>
-      <w:r>
-        <w:rPr>
-          <w:rFonts w:ascii="Garamond" w:hAnsi="Garamond"/>
-          <w:color w:val="000000"/>
-        </w:rPr>
-        <w:t xml:space="preserve"> a temperature in Fahrenheit and converts it </w:t>
+        <w:t xml:space="preserve">asks </w:t>
+      </w:r>
+      <w:r>
+        <w:rPr>
+          <w:rFonts w:ascii="Garamond" w:hAnsi="Garamond"/>
+          <w:color w:val="000000"/>
+        </w:rPr>
+        <w:t xml:space="preserve">the user </w:t>
+      </w:r>
+      <w:r>
+        <w:rPr>
+          <w:rFonts w:ascii="Garamond" w:hAnsi="Garamond"/>
+          <w:color w:val="000000"/>
+        </w:rPr>
+        <w:t>for</w:t>
+      </w:r>
+      <w:r>
+        <w:rPr>
+          <w:rFonts w:ascii="Garamond" w:hAnsi="Garamond"/>
+          <w:color w:val="000000"/>
+        </w:rPr>
+        <w:t xml:space="preserve"> a </w:t>
+      </w:r>
+      <w:r>
+        <w:rPr>
+          <w:rFonts w:ascii="Garamond" w:hAnsi="Garamond"/>
+          <w:color w:val="000000"/>
+        </w:rPr>
+        <w:t>temp</w:t>
+      </w:r>
+      <w:r>
+        <w:rPr>
+          <w:rFonts w:ascii="Garamond" w:hAnsi="Garamond"/>
+          <w:color w:val="000000"/>
+        </w:rPr>
+        <w:t xml:space="preserve"> in Fahrenheit and converts it </w:t>
       </w:r>
       <w:proofErr w:type="gramStart"/>
       <w:r>
@@ -1544,14 +1654,28 @@
           <w:rFonts w:ascii="Garamond" w:hAnsi="Garamond"/>
           <w:color w:val="000000"/>
         </w:rPr>
-        <w:t xml:space="preserve"> Celsius. If the </w:t>
-      </w:r>
-      <w:r>
-        <w:rPr>
-          <w:rFonts w:ascii="Garamond" w:hAnsi="Garamond"/>
-          <w:color w:val="000000"/>
-        </w:rPr>
-        <w:t>temperature</w:t>
+        <w:t xml:space="preserve"> Celsius. </w:t>
+      </w:r>
+      <w:r>
+        <w:rPr>
+          <w:rFonts w:ascii="Garamond" w:hAnsi="Garamond"/>
+          <w:color w:val="000000"/>
+        </w:rPr>
+        <w:t>Then, it says the temp in Celsius. Finally, i</w:t>
+      </w:r>
+      <w:r>
+        <w:rPr>
+          <w:rFonts w:ascii="Garamond" w:hAnsi="Garamond"/>
+          <w:color w:val="000000"/>
+        </w:rPr>
+        <w:t xml:space="preserve">f the </w:t>
+      </w:r>
+      <w:r>
+        <w:rPr>
+          <w:rFonts w:ascii="Garamond" w:hAnsi="Garamond"/>
+          <w:color w:val="000000"/>
+        </w:rPr>
+        <w:t>temp</w:t>
       </w:r>
       <w:r>
         <w:rPr>
@@ -1579,7 +1703,14 @@
           <w:rFonts w:ascii="Garamond" w:hAnsi="Garamond"/>
           <w:color w:val="000000"/>
         </w:rPr>
-        <w:t xml:space="preserve">prints </w:t>
+        <w:t>says</w:t>
+      </w:r>
+      <w:r>
+        <w:rPr>
+          <w:rFonts w:ascii="Garamond" w:hAnsi="Garamond"/>
+          <w:color w:val="000000"/>
+        </w:rPr>
+        <w:t xml:space="preserve"> </w:t>
       </w:r>
       <w:r>
         <w:rPr>
@@ -1593,7 +1724,14 @@
           <w:rFonts w:ascii="Garamond" w:hAnsi="Garamond"/>
           <w:color w:val="000000"/>
         </w:rPr>
-        <w:t xml:space="preserve">prints </w:t>
+        <w:t>says</w:t>
+      </w:r>
+      <w:r>
+        <w:rPr>
+          <w:rFonts w:ascii="Garamond" w:hAnsi="Garamond"/>
+          <w:color w:val="000000"/>
+        </w:rPr>
+        <w:t xml:space="preserve"> </w:t>
       </w:r>
       <w:r>
         <w:rPr>
@@ -1653,13 +1791,15 @@
         </w:rPr>
         <w:t xml:space="preserve">and then </w:t>
       </w:r>
-      <w:r>
-        <w:rPr>
-          <w:rFonts w:ascii="Garamond" w:hAnsi="Garamond"/>
-          <w:color w:val="000000"/>
-        </w:rPr>
-        <w:t>prints</w:t>
-      </w:r>
+      <w:proofErr w:type="gramStart"/>
+      <w:r>
+        <w:rPr>
+          <w:rFonts w:ascii="Garamond" w:hAnsi="Garamond"/>
+          <w:color w:val="000000"/>
+        </w:rPr>
+        <w:t>says</w:t>
+      </w:r>
+      <w:proofErr w:type="gramEnd"/>
       <w:r>
         <w:rPr>
           <w:rFonts w:ascii="Garamond" w:hAnsi="Garamond"/>
@@ -1844,7 +1984,7 @@
           <w:rFonts w:ascii="Garamond" w:hAnsi="Garamond"/>
           <w:color w:val="000000"/>
         </w:rPr>
-        <w:t>prints</w:t>
+        <w:t>says</w:t>
       </w:r>
       <w:r>
         <w:rPr>
@@ -1918,7 +2058,35 @@
           <w:rFonts w:ascii="Garamond" w:hAnsi="Garamond"/>
           <w:color w:val="000000"/>
         </w:rPr>
-        <w:t xml:space="preserve">Create a program that asks the user for 5 numbers then prints the sum of all the numbers (hint: if you use a loop, you only need to use </w:t>
+        <w:t xml:space="preserve">Create a program that asks the user for </w:t>
+      </w:r>
+      <w:r>
+        <w:rPr>
+          <w:rFonts w:ascii="Garamond" w:hAnsi="Garamond"/>
+          <w:color w:val="000000"/>
+        </w:rPr>
+        <w:t>8</w:t>
+      </w:r>
+      <w:r>
+        <w:rPr>
+          <w:rFonts w:ascii="Garamond" w:hAnsi="Garamond"/>
+          <w:color w:val="000000"/>
+        </w:rPr>
+        <w:t xml:space="preserve"> numbers then </w:t>
+      </w:r>
+      <w:r>
+        <w:rPr>
+          <w:rFonts w:ascii="Garamond" w:hAnsi="Garamond"/>
+          <w:color w:val="000000"/>
+        </w:rPr>
+        <w:t>says</w:t>
+      </w:r>
+      <w:r>
+        <w:rPr>
+          <w:rFonts w:ascii="Garamond" w:hAnsi="Garamond"/>
+          <w:color w:val="000000"/>
+        </w:rPr>
+        <w:t xml:space="preserve"> the sum of all the numbers (hint: if you use a loop, you only need to use </w:t>
       </w:r>
       <w:r>
         <w:rPr>
@@ -2172,7 +2340,21 @@
           <w:rFonts w:ascii="Garamond" w:hAnsi="Garamond"/>
           <w:color w:val="000000"/>
         </w:rPr>
-        <w:t>Write a program that prints the number of spaces in a sentence given by a user.</w:t>
+        <w:t xml:space="preserve">Write a program that </w:t>
+      </w:r>
+      <w:r>
+        <w:rPr>
+          <w:rFonts w:ascii="Garamond" w:hAnsi="Garamond"/>
+          <w:color w:val="000000"/>
+        </w:rPr>
+        <w:t>says</w:t>
+      </w:r>
+      <w:r>
+        <w:rPr>
+          <w:rFonts w:ascii="Garamond" w:hAnsi="Garamond"/>
+          <w:color w:val="000000"/>
+        </w:rPr>
+        <w:t xml:space="preserve"> the number of spaces in a sentence given by a user.</w:t>
       </w:r>
     </w:p>
     <w:sectPr>

</xml_diff>

<commit_message>
Fix type in variables worksheet
</commit_message>
<xml_diff>
--- a/CourseMaterials/04_functions/01_scratch_variables/variables_2_worksheet.docx
+++ b/CourseMaterials/04_functions/01_scratch_variables/variables_2_worksheet.docx
@@ -1977,7 +1977,21 @@
           <w:rFonts w:ascii="Garamond" w:hAnsi="Garamond"/>
           <w:color w:val="000000"/>
         </w:rPr>
-        <w:t xml:space="preserve">Write a program the </w:t>
+        <w:t>Write a program th</w:t>
+      </w:r>
+      <w:r>
+        <w:rPr>
+          <w:rFonts w:ascii="Garamond" w:hAnsi="Garamond"/>
+          <w:color w:val="000000"/>
+        </w:rPr>
+        <w:t>at</w:t>
+      </w:r>
+      <w:r>
+        <w:rPr>
+          <w:rFonts w:ascii="Garamond" w:hAnsi="Garamond"/>
+          <w:color w:val="000000"/>
+        </w:rPr>
+        <w:t xml:space="preserve"> </w:t>
       </w:r>
       <w:r>
         <w:rPr>

</xml_diff>